<commit_message>
[526338897] feat: add TOTP to some users
</commit_message>
<xml_diff>
--- a/מבוא + סקירת ספרות.docx
+++ b/מבוא + סקירת ספרות.docx
@@ -166,15 +166,7 @@
           <w:rtl/>
           <w:lang w:val="en-US"/>
         </w:rPr>
-        <w:t>מחקר</w:t>
-      </w:r>
-      <w:r>
-        <w:rPr>
-          <w:rFonts w:cs="Arial" w:hint="cs"/>
-          <w:rtl/>
-          <w:lang w:val="en-US"/>
-        </w:rPr>
-        <w:t xml:space="preserve"> זה</w:t>
+        <w:t>מחקר זה</w:t>
       </w:r>
       <w:r>
         <w:rPr>
@@ -301,22 +293,24 @@
           <w:sz w:val="32"/>
           <w:szCs w:val="32"/>
           <w:u w:val="single"/>
-        </w:rPr>
-      </w:pPr>
-      <w:r>
+          <w:lang w:val="en-US"/>
+        </w:rPr>
+      </w:pPr>
+    </w:p>
+    <w:p>
+      <w:pPr>
+        <w:bidi/>
+        <w:spacing w:after="0" w:line="360" w:lineRule="auto"/>
         <w:rPr>
           <w:b/>
           <w:bCs/>
           <w:sz w:val="32"/>
           <w:szCs w:val="32"/>
           <w:u w:val="single"/>
-          <w:rtl/>
-        </w:rPr>
-        <w:t>סקירה ספרותית</w:t>
-      </w:r>
-      <w:r>
-        <w:rPr>
-          <w:rFonts w:hint="cs"/>
+        </w:rPr>
+      </w:pPr>
+      <w:r>
+        <w:rPr>
           <w:b/>
           <w:bCs/>
           <w:sz w:val="32"/>
@@ -324,6 +318,18 @@
           <w:u w:val="single"/>
           <w:rtl/>
         </w:rPr>
+        <w:t>סקירה ספרותית</w:t>
+      </w:r>
+      <w:r>
+        <w:rPr>
+          <w:rFonts w:hint="cs"/>
+          <w:b/>
+          <w:bCs/>
+          <w:sz w:val="32"/>
+          <w:szCs w:val="32"/>
+          <w:u w:val="single"/>
+          <w:rtl/>
+        </w:rPr>
         <w:t xml:space="preserve"> </w:t>
       </w:r>
     </w:p>
@@ -425,7 +431,7 @@
     </w:p>
     <w:p>
       <w:pPr>
-        <w:pStyle w:val="a9"/>
+        <w:pStyle w:val="ListParagraph"/>
         <w:numPr>
           <w:ilvl w:val="0"/>
           <w:numId w:val="3"/>
@@ -445,7 +451,7 @@
     <w:bookmarkEnd w:id="0"/>
     <w:p>
       <w:pPr>
-        <w:pStyle w:val="a9"/>
+        <w:pStyle w:val="ListParagraph"/>
         <w:numPr>
           <w:ilvl w:val="1"/>
           <w:numId w:val="3"/>
@@ -473,7 +479,7 @@
     </w:p>
     <w:p>
       <w:pPr>
-        <w:pStyle w:val="a9"/>
+        <w:pStyle w:val="ListParagraph"/>
         <w:numPr>
           <w:ilvl w:val="0"/>
           <w:numId w:val="3"/>
@@ -491,7 +497,7 @@
     </w:p>
     <w:p>
       <w:pPr>
-        <w:pStyle w:val="a9"/>
+        <w:pStyle w:val="ListParagraph"/>
         <w:numPr>
           <w:ilvl w:val="1"/>
           <w:numId w:val="3"/>
@@ -505,202 +511,186 @@
           <w:rtl/>
           <w:lang w:val="en-US"/>
         </w:rPr>
-        <w:t>סוג של</w:t>
-      </w:r>
-      <w:r>
-        <w:rPr>
-          <w:rFonts w:hint="cs"/>
-          <w:rtl/>
-          <w:lang w:val="en-US"/>
-        </w:rPr>
-        <w:t xml:space="preserve"> תקיפת</w:t>
-      </w:r>
-      <w:r>
-        <w:rPr>
-          <w:rFonts w:hint="cs"/>
-          <w:rtl/>
-          <w:lang w:val="en-US"/>
-        </w:rPr>
+        <w:t xml:space="preserve">סוג של תקיפת </w:t>
+      </w:r>
+      <w:r>
+        <w:rPr>
+          <w:lang w:val="en-US"/>
+        </w:rPr>
+        <w:t>Brute-Force Attack</w:t>
+      </w:r>
+      <w:r>
+        <w:rPr>
+          <w:rFonts w:hint="cs"/>
+          <w:rtl/>
+          <w:lang w:val="en-US"/>
+        </w:rPr>
+        <w:t>. ב</w:t>
+      </w:r>
+      <w:r>
+        <w:rPr>
+          <w:rtl/>
+        </w:rPr>
+        <w:t xml:space="preserve">שיטה </w:t>
+      </w:r>
+      <w:r>
+        <w:rPr>
+          <w:rFonts w:hint="cs"/>
+          <w:rtl/>
+        </w:rPr>
+        <w:t xml:space="preserve">זו התוקף מנסה </w:t>
+      </w:r>
+      <w:r>
+        <w:rPr>
+          <w:rtl/>
+        </w:rPr>
+        <w:t>מספר קטן של סיסמאות נפוצות על כמות גדולה של חשבונות. מכיוון שכל חשבון נפגע רק בניסיון או שניים, שיטה זו עוקפת מנגנוני נעילה ונחשבת לאחת מהתקיפות הנפוצות ביותר בסביבות ארגוניות</w:t>
+      </w:r>
+      <w:r>
+        <w:t>.</w:t>
+      </w:r>
+    </w:p>
+    <w:p>
+      <w:pPr>
+        <w:bidi/>
+        <w:spacing w:after="0" w:line="360" w:lineRule="auto"/>
+        <w:rPr>
+          <w:b/>
+          <w:bCs/>
+          <w:u w:val="single"/>
+          <w:rtl/>
+        </w:rPr>
+      </w:pPr>
+      <w:r>
+        <w:rPr>
+          <w:rFonts w:hint="cs"/>
+          <w:b/>
+          <w:bCs/>
+          <w:u w:val="single"/>
+          <w:rtl/>
+        </w:rPr>
+        <w:t>סיסמאות חזקות</w:t>
+      </w:r>
+    </w:p>
+    <w:p>
+      <w:pPr>
+        <w:bidi/>
+        <w:spacing w:after="0" w:line="360" w:lineRule="auto"/>
+        <w:rPr>
+          <w:lang w:val="en-US"/>
+        </w:rPr>
+      </w:pPr>
+      <w:r>
+        <w:rPr>
+          <w:rtl/>
+        </w:rPr>
+        <w:t xml:space="preserve">חוזק סיסמה נקבע לפי מידת הקושי לנחש או לפצח אותה, והוא מושפע מאורך הסיסמה, מגוון התווים שבה והימנעות מדפוסים נפוצים. סיסמה חזקה צריכה להיות ארוכה יחסית, לכלול אותיות גדולות וקטנות, ספרות ותווים מיוחדים, ולא להתבסס על מילים מוכרות או רצפים צפויים. </w:t>
+      </w:r>
+      <w:r>
+        <w:rPr>
+          <w:rFonts w:hint="cs"/>
+          <w:rtl/>
+        </w:rPr>
+        <w:t xml:space="preserve">בנוסף, מומלץ למשתמשים להשתמש </w:t>
+      </w:r>
+      <w:r>
+        <w:rPr>
+          <w:rtl/>
+        </w:rPr>
+        <w:t xml:space="preserve">בסיסמאות ייחודיות לכל מערכת </w:t>
+      </w:r>
+      <w:r>
+        <w:rPr>
+          <w:rFonts w:hint="cs"/>
+          <w:rtl/>
+        </w:rPr>
+        <w:t xml:space="preserve">כדי להפחית </w:t>
+      </w:r>
+      <w:r>
+        <w:rPr>
+          <w:rtl/>
+        </w:rPr>
+        <w:t>את הסיכון לפריצ</w:t>
+      </w:r>
+      <w:r>
+        <w:rPr>
+          <w:rFonts w:hint="cs"/>
+          <w:rtl/>
+        </w:rPr>
+        <w:t xml:space="preserve">ת </w:t>
+      </w:r>
+      <w:r>
+        <w:rPr>
+          <w:rtl/>
+        </w:rPr>
+        <w:t>שרשרת</w:t>
+      </w:r>
+      <w:r>
+        <w:rPr>
+          <w:rFonts w:hint="cs"/>
+          <w:rtl/>
+        </w:rPr>
+        <w:t>.</w:t>
+      </w:r>
+    </w:p>
+    <w:p>
+      <w:pPr>
+        <w:bidi/>
+        <w:spacing w:after="0" w:line="360" w:lineRule="auto"/>
+        <w:rPr>
+          <w:u w:val="single"/>
+        </w:rPr>
+      </w:pPr>
+      <w:r>
+        <w:rPr>
+          <w:b/>
+          <w:bCs/>
+          <w:u w:val="single"/>
+          <w:rtl/>
+        </w:rPr>
+        <w:lastRenderedPageBreak/>
+        <w:t>מנגנוני אחסון סיסמאות</w:t>
+      </w:r>
+    </w:p>
+    <w:p>
+      <w:pPr>
+        <w:bidi/>
+        <w:spacing w:after="0" w:line="360" w:lineRule="auto"/>
+        <w:rPr>
+          <w:rtl/>
+          <w:lang w:val="en-US"/>
+        </w:rPr>
+      </w:pPr>
+      <w:r>
+        <w:rPr>
+          <w:rtl/>
+        </w:rPr>
+        <w:t>הסטנדרט המקובל כיום</w:t>
+      </w:r>
+      <w:r>
+        <w:rPr>
+          <w:rFonts w:hint="cs"/>
+          <w:rtl/>
+        </w:rPr>
+        <w:t xml:space="preserve"> ל</w:t>
+      </w:r>
+      <w:r>
+        <w:rPr>
+          <w:rtl/>
+        </w:rPr>
+        <w:t>אחסון סיסמאות בצורה בטוחה</w:t>
+      </w:r>
+      <w:r>
+        <w:rPr>
+          <w:rtl/>
+        </w:rPr>
+        <w:t xml:space="preserve"> הוא גיבוב סיסמאות באמצעות פונקציות ייעודיות.</w:t>
+      </w:r>
+      <w:r>
         <w:t xml:space="preserve"> </w:t>
       </w:r>
       <w:r>
         <w:rPr>
-          <w:lang w:val="en-US"/>
-        </w:rPr>
-        <w:t>Brute-Force Attack</w:t>
-      </w:r>
-      <w:r>
-        <w:rPr>
-          <w:rFonts w:hint="cs"/>
-          <w:rtl/>
-          <w:lang w:val="en-US"/>
-        </w:rPr>
-        <w:t>. ב</w:t>
-      </w:r>
-      <w:r>
-        <w:rPr>
-          <w:rtl/>
-        </w:rPr>
-        <w:t xml:space="preserve">שיטה </w:t>
-      </w:r>
-      <w:r>
-        <w:rPr>
-          <w:rFonts w:hint="cs"/>
-          <w:rtl/>
-        </w:rPr>
-        <w:t xml:space="preserve">זו התוקף מנסה </w:t>
-      </w:r>
-      <w:r>
-        <w:rPr>
-          <w:rtl/>
-        </w:rPr>
-        <w:t>מספר קטן של סיסמאות נפוצות על כמות גדולה של חשבונות. מכיוון שכל חשבון נפגע רק בניסיון או שניים, שיטה זו עוקפת מנגנוני נעילה ונחשבת לאחת מהתקיפות הנפוצות ביותר בסביבות ארגוניות</w:t>
-      </w:r>
-      <w:r>
-        <w:t>.</w:t>
-      </w:r>
-    </w:p>
-    <w:p>
-      <w:pPr>
-        <w:bidi/>
-        <w:spacing w:after="0" w:line="360" w:lineRule="auto"/>
-        <w:rPr>
-          <w:b/>
-          <w:bCs/>
-          <w:u w:val="single"/>
-          <w:rtl/>
-        </w:rPr>
-      </w:pPr>
-      <w:r>
-        <w:rPr>
-          <w:rFonts w:hint="cs"/>
-          <w:b/>
-          <w:bCs/>
-          <w:u w:val="single"/>
-          <w:rtl/>
-        </w:rPr>
-        <w:t>סיסמאות חזקות</w:t>
-      </w:r>
-    </w:p>
-    <w:p>
-      <w:pPr>
-        <w:bidi/>
-        <w:spacing w:after="0" w:line="360" w:lineRule="auto"/>
-        <w:rPr>
-          <w:rtl/>
-        </w:rPr>
-      </w:pPr>
-      <w:r>
-        <w:rPr>
-          <w:rtl/>
-        </w:rPr>
-        <w:t xml:space="preserve">חוזק סיסמה נקבע לפי מידת הקושי לנחש או לפצח אותה, והוא מושפע מאורך הסיסמה, מגוון התווים שבה והימנעות מדפוסים נפוצים. סיסמה חזקה צריכה להיות ארוכה יחסית, לכלול אותיות גדולות וקטנות, ספרות ותווים מיוחדים, ולא להתבסס על מילים מוכרות או רצפים צפויים. </w:t>
-      </w:r>
-      <w:r>
-        <w:rPr>
-          <w:rFonts w:hint="cs"/>
-          <w:rtl/>
-        </w:rPr>
-        <w:t xml:space="preserve">בנוסף, מומלץ למשתמשים להשתמש </w:t>
-      </w:r>
-      <w:r>
-        <w:rPr>
-          <w:rtl/>
-        </w:rPr>
-        <w:t xml:space="preserve">בסיסמאות ייחודיות לכל מערכת </w:t>
-      </w:r>
-      <w:r>
-        <w:rPr>
-          <w:rFonts w:hint="cs"/>
-          <w:rtl/>
-        </w:rPr>
-        <w:t xml:space="preserve">כדי להפחית </w:t>
-      </w:r>
-      <w:r>
-        <w:rPr>
-          <w:rtl/>
-        </w:rPr>
-        <w:t>את הסיכון לפריצ</w:t>
-      </w:r>
-      <w:r>
-        <w:rPr>
-          <w:rFonts w:hint="cs"/>
-          <w:rtl/>
-        </w:rPr>
-        <w:t xml:space="preserve">ת </w:t>
-      </w:r>
-      <w:r>
-        <w:rPr>
-          <w:rtl/>
-        </w:rPr>
-        <w:t>שרשרת</w:t>
-      </w:r>
-      <w:r>
-        <w:rPr>
-          <w:rFonts w:hint="cs"/>
-          <w:rtl/>
-        </w:rPr>
-        <w:t>.</w:t>
-      </w:r>
-    </w:p>
-    <w:p>
-      <w:pPr>
-        <w:bidi/>
-        <w:spacing w:after="0" w:line="360" w:lineRule="auto"/>
-        <w:rPr>
-          <w:u w:val="single"/>
-        </w:rPr>
-      </w:pPr>
-      <w:r>
-        <w:rPr>
-          <w:b/>
-          <w:bCs/>
-          <w:u w:val="single"/>
-          <w:rtl/>
-        </w:rPr>
-        <w:t>מנגנוני אחסון סיסמאות</w:t>
-      </w:r>
-    </w:p>
-    <w:p>
-      <w:pPr>
-        <w:bidi/>
-        <w:spacing w:after="0" w:line="360" w:lineRule="auto"/>
-        <w:rPr>
-          <w:rtl/>
-          <w:lang w:val="en-US"/>
-        </w:rPr>
-      </w:pPr>
-      <w:r>
-        <w:rPr>
-          <w:rtl/>
-        </w:rPr>
-        <w:lastRenderedPageBreak/>
-        <w:t>הסטנדרט המקובל כיום</w:t>
-      </w:r>
-      <w:r>
-        <w:rPr>
-          <w:rFonts w:hint="cs"/>
-          <w:rtl/>
-        </w:rPr>
-        <w:t xml:space="preserve"> ל</w:t>
-      </w:r>
-      <w:r>
-        <w:rPr>
-          <w:rtl/>
-        </w:rPr>
-        <w:t>אחסון סיסמאות בצורה בטוחה</w:t>
-      </w:r>
-      <w:r>
-        <w:rPr>
-          <w:rtl/>
-        </w:rPr>
-        <w:t xml:space="preserve"> הוא גיבוב סיסמאות באמצעות פונקציות ייעודיות.</w:t>
-      </w:r>
-      <w:r>
-        <w:t xml:space="preserve"> </w:t>
-      </w:r>
-      <w:r>
-        <w:rPr>
           <w:rFonts w:hint="cs"/>
           <w:rtl/>
         </w:rPr>
@@ -803,7 +793,7 @@
     </w:p>
     <w:p>
       <w:pPr>
-        <w:pStyle w:val="a9"/>
+        <w:pStyle w:val="ListParagraph"/>
         <w:numPr>
           <w:ilvl w:val="0"/>
           <w:numId w:val="2"/>
@@ -815,7 +805,6 @@
           <w:bCs/>
         </w:rPr>
       </w:pPr>
-      <w:proofErr w:type="gramStart"/>
       <w:r>
         <w:rPr>
           <w:b/>
@@ -828,20 +817,12 @@
           <w:b/>
           <w:bCs/>
         </w:rPr>
-        <w:t>SHA</w:t>
-      </w:r>
-      <w:proofErr w:type="gramEnd"/>
-      <w:r>
-        <w:rPr>
-          <w:b/>
-          <w:bCs/>
-        </w:rPr>
-        <w:t>-256 + Salt</w:t>
-      </w:r>
-    </w:p>
-    <w:p>
-      <w:pPr>
-        <w:pStyle w:val="a9"/>
+        <w:t>SHA-256 + Salt</w:t>
+      </w:r>
+    </w:p>
+    <w:p>
+      <w:pPr>
+        <w:pStyle w:val="ListParagraph"/>
         <w:numPr>
           <w:ilvl w:val="1"/>
           <w:numId w:val="2"/>
@@ -953,7 +934,7 @@
     </w:p>
     <w:p>
       <w:pPr>
-        <w:pStyle w:val="a9"/>
+        <w:pStyle w:val="ListParagraph"/>
         <w:numPr>
           <w:ilvl w:val="1"/>
           <w:numId w:val="2"/>
@@ -1012,7 +993,7 @@
     </w:p>
     <w:p>
       <w:pPr>
-        <w:pStyle w:val="a9"/>
+        <w:pStyle w:val="ListParagraph"/>
         <w:numPr>
           <w:ilvl w:val="0"/>
           <w:numId w:val="2"/>
@@ -1024,7 +1005,6 @@
           <w:bCs/>
         </w:rPr>
       </w:pPr>
-      <w:proofErr w:type="spellStart"/>
       <w:r>
         <w:rPr>
           <w:b/>
@@ -1039,11 +1019,10 @@
         </w:rPr>
         <w:t>crypt</w:t>
       </w:r>
-      <w:proofErr w:type="spellEnd"/>
-    </w:p>
-    <w:p>
-      <w:pPr>
-        <w:pStyle w:val="a9"/>
+    </w:p>
+    <w:p>
+      <w:pPr>
+        <w:pStyle w:val="ListParagraph"/>
         <w:numPr>
           <w:ilvl w:val="1"/>
           <w:numId w:val="2"/>
@@ -1055,11 +1034,9 @@
           <w:bCs/>
         </w:rPr>
       </w:pPr>
-      <w:proofErr w:type="spellStart"/>
       <w:r>
         <w:t>Bcrypt</w:t>
       </w:r>
-      <w:proofErr w:type="spellEnd"/>
       <w:r>
         <w:rPr>
           <w:rFonts w:cs="Arial"/>
@@ -1087,11 +1064,9 @@
         </w:rPr>
         <w:t xml:space="preserve">), </w:t>
       </w:r>
-      <w:proofErr w:type="spellStart"/>
       <w:r>
         <w:t>bcrypt</w:t>
       </w:r>
-      <w:proofErr w:type="spellEnd"/>
       <w:r>
         <w:rPr>
           <w:rFonts w:cs="Arial"/>
@@ -1107,23 +1082,7 @@
           <w:rFonts w:cs="Arial"/>
           <w:rtl/>
         </w:rPr>
-        <w:t xml:space="preserve">), המגדיר את מספר </w:t>
-      </w:r>
-      <w:proofErr w:type="spellStart"/>
-      <w:r>
-        <w:rPr>
-          <w:rFonts w:cs="Arial"/>
-          <w:rtl/>
-        </w:rPr>
-        <w:t>האיטרציות</w:t>
-      </w:r>
-      <w:proofErr w:type="spellEnd"/>
-      <w:r>
-        <w:rPr>
-          <w:rFonts w:cs="Arial"/>
-          <w:rtl/>
-        </w:rPr>
-        <w:t xml:space="preserve"> של החישוב. ככל שה-</w:t>
+        <w:t>), המגדיר את מספר האיטרציות של החישוב. ככל שה-</w:t>
       </w:r>
       <w:r>
         <w:t>Cost Factor</w:t>
@@ -1138,7 +1097,7 @@
     </w:p>
     <w:p>
       <w:pPr>
-        <w:pStyle w:val="a9"/>
+        <w:pStyle w:val="ListParagraph"/>
         <w:numPr>
           <w:ilvl w:val="0"/>
           <w:numId w:val="2"/>
@@ -1160,7 +1119,7 @@
     </w:p>
     <w:p>
       <w:pPr>
-        <w:pStyle w:val="a9"/>
+        <w:pStyle w:val="ListParagraph"/>
         <w:numPr>
           <w:ilvl w:val="1"/>
           <w:numId w:val="2"/>
@@ -1195,7 +1154,7 @@
     </w:p>
     <w:p>
       <w:pPr>
-        <w:pStyle w:val="a9"/>
+        <w:pStyle w:val="ListParagraph"/>
         <w:numPr>
           <w:ilvl w:val="1"/>
           <w:numId w:val="2"/>
@@ -1258,15 +1217,40 @@
           <w:b/>
           <w:bCs/>
           <w:u w:val="single"/>
-        </w:rPr>
-      </w:pPr>
-      <w:r>
+          <w:lang w:val="en-US"/>
+        </w:rPr>
+      </w:pPr>
+    </w:p>
+    <w:p>
+      <w:pPr>
+        <w:bidi/>
+        <w:spacing w:after="0" w:line="360" w:lineRule="auto"/>
         <w:rPr>
           <w:b/>
           <w:bCs/>
           <w:u w:val="single"/>
-          <w:rtl/>
-        </w:rPr>
+          <w:lang w:val="en-US"/>
+        </w:rPr>
+      </w:pPr>
+    </w:p>
+    <w:p>
+      <w:pPr>
+        <w:bidi/>
+        <w:spacing w:after="0" w:line="360" w:lineRule="auto"/>
+        <w:rPr>
+          <w:b/>
+          <w:bCs/>
+          <w:u w:val="single"/>
+        </w:rPr>
+      </w:pPr>
+      <w:r>
+        <w:rPr>
+          <w:b/>
+          <w:bCs/>
+          <w:u w:val="single"/>
+          <w:rtl/>
+        </w:rPr>
+        <w:lastRenderedPageBreak/>
         <w:t>מנגנוני הגנה משלימים</w:t>
       </w:r>
     </w:p>
@@ -1304,7 +1288,7 @@
     </w:p>
     <w:p>
       <w:pPr>
-        <w:pStyle w:val="a9"/>
+        <w:pStyle w:val="ListParagraph"/>
         <w:numPr>
           <w:ilvl w:val="0"/>
           <w:numId w:val="4"/>
@@ -1317,7 +1301,6 @@
           <w:b/>
           <w:bCs/>
         </w:rPr>
-        <w:lastRenderedPageBreak/>
         <w:t>Rate-Limiting</w:t>
       </w:r>
       <w:r>
@@ -1360,7 +1343,7 @@
     </w:p>
     <w:p>
       <w:pPr>
-        <w:pStyle w:val="a9"/>
+        <w:pStyle w:val="ListParagraph"/>
         <w:numPr>
           <w:ilvl w:val="0"/>
           <w:numId w:val="4"/>
@@ -1427,7 +1410,7 @@
     </w:p>
     <w:p>
       <w:pPr>
-        <w:pStyle w:val="a9"/>
+        <w:pStyle w:val="ListParagraph"/>
         <w:numPr>
           <w:ilvl w:val="0"/>
           <w:numId w:val="4"/>
@@ -1455,21 +1438,7 @@
         <w:rPr>
           <w:rtl/>
         </w:rPr>
-        <w:t xml:space="preserve">מבחן שנועד לוודא שהמשתמש הוא אדם ולא </w:t>
-      </w:r>
-      <w:proofErr w:type="spellStart"/>
-      <w:r>
-        <w:rPr>
-          <w:rtl/>
-        </w:rPr>
-        <w:t>בוט</w:t>
-      </w:r>
-      <w:proofErr w:type="spellEnd"/>
-      <w:r>
-        <w:rPr>
-          <w:rtl/>
-        </w:rPr>
-        <w:t xml:space="preserve">. המבחן מציג שאלה </w:t>
+        <w:t xml:space="preserve">מבחן שנועד לוודא שהמשתמש הוא אדם ולא בוט. המבחן מציג שאלה </w:t>
       </w:r>
       <w:r>
         <w:rPr>
@@ -1513,7 +1482,7 @@
     </w:p>
     <w:p>
       <w:pPr>
-        <w:pStyle w:val="a9"/>
+        <w:pStyle w:val="ListParagraph"/>
         <w:numPr>
           <w:ilvl w:val="0"/>
           <w:numId w:val="4"/>
@@ -1603,7 +1572,7 @@
     </w:p>
     <w:p>
       <w:pPr>
-        <w:pStyle w:val="a9"/>
+        <w:pStyle w:val="ListParagraph"/>
         <w:numPr>
           <w:ilvl w:val="0"/>
           <w:numId w:val="4"/>
@@ -1965,7 +1934,6 @@
       <w:pPr>
         <w:spacing w:after="0" w:line="360" w:lineRule="auto"/>
         <w:rPr>
-          <w:rFonts w:hint="cs"/>
           <w:sz w:val="20"/>
           <w:szCs w:val="20"/>
           <w:rtl/>
@@ -2599,7 +2567,7 @@
         <w:kern w:val="2"/>
         <w:sz w:val="24"/>
         <w:szCs w:val="24"/>
-        <w:lang w:val="en-IL" w:eastAsia="en-US" w:bidi="he-IL"/>
+        <w:lang w:eastAsia="en-US" w:bidi="he-IL"/>
         <w14:ligatures w14:val="standardContextual"/>
       </w:rPr>
     </w:rPrDefault>
@@ -2987,15 +2955,15 @@
     <w:lsdException w:name="Unresolved Mention" w:semiHidden="1" w:unhideWhenUsed="1"/>
     <w:lsdException w:name="Smart Link" w:semiHidden="1" w:unhideWhenUsed="1"/>
   </w:latentStyles>
-  <w:style w:type="paragraph" w:default="1" w:styleId="a">
+  <w:style w:type="paragraph" w:default="1" w:styleId="Normal">
     <w:name w:val="Normal"/>
     <w:qFormat/>
   </w:style>
-  <w:style w:type="paragraph" w:styleId="1">
+  <w:style w:type="paragraph" w:styleId="Heading1">
     <w:name w:val="heading 1"/>
-    <w:basedOn w:val="a"/>
-    <w:next w:val="a"/>
-    <w:link w:val="10"/>
+    <w:basedOn w:val="Normal"/>
+    <w:next w:val="Normal"/>
+    <w:link w:val="Heading1Char"/>
     <w:uiPriority w:val="9"/>
     <w:qFormat/>
     <w:rsid w:val="00241C2A"/>
@@ -3012,11 +2980,11 @@
       <w:szCs w:val="40"/>
     </w:rPr>
   </w:style>
-  <w:style w:type="paragraph" w:styleId="2">
+  <w:style w:type="paragraph" w:styleId="Heading2">
     <w:name w:val="heading 2"/>
-    <w:basedOn w:val="a"/>
-    <w:next w:val="a"/>
-    <w:link w:val="20"/>
+    <w:basedOn w:val="Normal"/>
+    <w:next w:val="Normal"/>
+    <w:link w:val="Heading2Char"/>
     <w:uiPriority w:val="9"/>
     <w:semiHidden/>
     <w:unhideWhenUsed/>
@@ -3035,11 +3003,11 @@
       <w:szCs w:val="32"/>
     </w:rPr>
   </w:style>
-  <w:style w:type="paragraph" w:styleId="3">
+  <w:style w:type="paragraph" w:styleId="Heading3">
     <w:name w:val="heading 3"/>
-    <w:basedOn w:val="a"/>
-    <w:next w:val="a"/>
-    <w:link w:val="30"/>
+    <w:basedOn w:val="Normal"/>
+    <w:next w:val="Normal"/>
+    <w:link w:val="Heading3Char"/>
     <w:uiPriority w:val="9"/>
     <w:semiHidden/>
     <w:unhideWhenUsed/>
@@ -3058,11 +3026,11 @@
       <w:szCs w:val="28"/>
     </w:rPr>
   </w:style>
-  <w:style w:type="paragraph" w:styleId="4">
+  <w:style w:type="paragraph" w:styleId="Heading4">
     <w:name w:val="heading 4"/>
-    <w:basedOn w:val="a"/>
-    <w:next w:val="a"/>
-    <w:link w:val="40"/>
+    <w:basedOn w:val="Normal"/>
+    <w:next w:val="Normal"/>
+    <w:link w:val="Heading4Char"/>
     <w:uiPriority w:val="9"/>
     <w:semiHidden/>
     <w:unhideWhenUsed/>
@@ -3081,11 +3049,11 @@
       <w:color w:val="2F5496" w:themeColor="accent1" w:themeShade="BF"/>
     </w:rPr>
   </w:style>
-  <w:style w:type="paragraph" w:styleId="5">
+  <w:style w:type="paragraph" w:styleId="Heading5">
     <w:name w:val="heading 5"/>
-    <w:basedOn w:val="a"/>
-    <w:next w:val="a"/>
-    <w:link w:val="50"/>
+    <w:basedOn w:val="Normal"/>
+    <w:next w:val="Normal"/>
+    <w:link w:val="Heading5Char"/>
     <w:uiPriority w:val="9"/>
     <w:semiHidden/>
     <w:unhideWhenUsed/>
@@ -3102,11 +3070,11 @@
       <w:color w:val="2F5496" w:themeColor="accent1" w:themeShade="BF"/>
     </w:rPr>
   </w:style>
-  <w:style w:type="paragraph" w:styleId="6">
+  <w:style w:type="paragraph" w:styleId="Heading6">
     <w:name w:val="heading 6"/>
-    <w:basedOn w:val="a"/>
-    <w:next w:val="a"/>
-    <w:link w:val="60"/>
+    <w:basedOn w:val="Normal"/>
+    <w:next w:val="Normal"/>
+    <w:link w:val="Heading6Char"/>
     <w:uiPriority w:val="9"/>
     <w:semiHidden/>
     <w:unhideWhenUsed/>
@@ -3125,11 +3093,11 @@
       <w:color w:val="595959" w:themeColor="text1" w:themeTint="A6"/>
     </w:rPr>
   </w:style>
-  <w:style w:type="paragraph" w:styleId="7">
+  <w:style w:type="paragraph" w:styleId="Heading7">
     <w:name w:val="heading 7"/>
-    <w:basedOn w:val="a"/>
-    <w:next w:val="a"/>
-    <w:link w:val="70"/>
+    <w:basedOn w:val="Normal"/>
+    <w:next w:val="Normal"/>
+    <w:link w:val="Heading7Char"/>
     <w:uiPriority w:val="9"/>
     <w:semiHidden/>
     <w:unhideWhenUsed/>
@@ -3146,11 +3114,11 @@
       <w:color w:val="595959" w:themeColor="text1" w:themeTint="A6"/>
     </w:rPr>
   </w:style>
-  <w:style w:type="paragraph" w:styleId="8">
+  <w:style w:type="paragraph" w:styleId="Heading8">
     <w:name w:val="heading 8"/>
-    <w:basedOn w:val="a"/>
-    <w:next w:val="a"/>
-    <w:link w:val="80"/>
+    <w:basedOn w:val="Normal"/>
+    <w:next w:val="Normal"/>
+    <w:link w:val="Heading8Char"/>
     <w:uiPriority w:val="9"/>
     <w:semiHidden/>
     <w:unhideWhenUsed/>
@@ -3169,11 +3137,11 @@
       <w:color w:val="272727" w:themeColor="text1" w:themeTint="D8"/>
     </w:rPr>
   </w:style>
-  <w:style w:type="paragraph" w:styleId="9">
+  <w:style w:type="paragraph" w:styleId="Heading9">
     <w:name w:val="heading 9"/>
-    <w:basedOn w:val="a"/>
-    <w:next w:val="a"/>
-    <w:link w:val="90"/>
+    <w:basedOn w:val="Normal"/>
+    <w:next w:val="Normal"/>
+    <w:link w:val="Heading9Char"/>
     <w:uiPriority w:val="9"/>
     <w:semiHidden/>
     <w:unhideWhenUsed/>
@@ -3190,12 +3158,13 @@
       <w:color w:val="272727" w:themeColor="text1" w:themeTint="D8"/>
     </w:rPr>
   </w:style>
-  <w:style w:type="character" w:default="1" w:styleId="a0">
+  <w:style w:type="character" w:default="1" w:styleId="DefaultParagraphFont">
     <w:name w:val="Default Paragraph Font"/>
     <w:uiPriority w:val="1"/>
+    <w:semiHidden/>
     <w:unhideWhenUsed/>
   </w:style>
-  <w:style w:type="table" w:default="1" w:styleId="a1">
+  <w:style w:type="table" w:default="1" w:styleId="TableNormal">
     <w:name w:val="Normal Table"/>
     <w:uiPriority w:val="99"/>
     <w:semiHidden/>
@@ -3210,16 +3179,16 @@
       </w:tblCellMar>
     </w:tblPr>
   </w:style>
-  <w:style w:type="numbering" w:default="1" w:styleId="a2">
+  <w:style w:type="numbering" w:default="1" w:styleId="NoList">
     <w:name w:val="No List"/>
     <w:uiPriority w:val="99"/>
     <w:semiHidden/>
     <w:unhideWhenUsed/>
   </w:style>
-  <w:style w:type="character" w:customStyle="1" w:styleId="10">
-    <w:name w:val="כותרת 1 תו"/>
-    <w:basedOn w:val="a0"/>
-    <w:link w:val="1"/>
+  <w:style w:type="character" w:customStyle="1" w:styleId="Heading1Char">
+    <w:name w:val="Heading 1 Char"/>
+    <w:basedOn w:val="DefaultParagraphFont"/>
+    <w:link w:val="Heading1"/>
     <w:uiPriority w:val="9"/>
     <w:rsid w:val="00241C2A"/>
     <w:rPr>
@@ -3229,10 +3198,10 @@
       <w:szCs w:val="40"/>
     </w:rPr>
   </w:style>
-  <w:style w:type="character" w:customStyle="1" w:styleId="20">
-    <w:name w:val="כותרת 2 תו"/>
-    <w:basedOn w:val="a0"/>
-    <w:link w:val="2"/>
+  <w:style w:type="character" w:customStyle="1" w:styleId="Heading2Char">
+    <w:name w:val="Heading 2 Char"/>
+    <w:basedOn w:val="DefaultParagraphFont"/>
+    <w:link w:val="Heading2"/>
     <w:uiPriority w:val="9"/>
     <w:semiHidden/>
     <w:rsid w:val="00241C2A"/>
@@ -3243,10 +3212,10 @@
       <w:szCs w:val="32"/>
     </w:rPr>
   </w:style>
-  <w:style w:type="character" w:customStyle="1" w:styleId="30">
-    <w:name w:val="כותרת 3 תו"/>
-    <w:basedOn w:val="a0"/>
-    <w:link w:val="3"/>
+  <w:style w:type="character" w:customStyle="1" w:styleId="Heading3Char">
+    <w:name w:val="Heading 3 Char"/>
+    <w:basedOn w:val="DefaultParagraphFont"/>
+    <w:link w:val="Heading3"/>
     <w:uiPriority w:val="9"/>
     <w:semiHidden/>
     <w:rsid w:val="00241C2A"/>
@@ -3257,10 +3226,10 @@
       <w:szCs w:val="28"/>
     </w:rPr>
   </w:style>
-  <w:style w:type="character" w:customStyle="1" w:styleId="40">
-    <w:name w:val="כותרת 4 תו"/>
-    <w:basedOn w:val="a0"/>
-    <w:link w:val="4"/>
+  <w:style w:type="character" w:customStyle="1" w:styleId="Heading4Char">
+    <w:name w:val="Heading 4 Char"/>
+    <w:basedOn w:val="DefaultParagraphFont"/>
+    <w:link w:val="Heading4"/>
     <w:uiPriority w:val="9"/>
     <w:semiHidden/>
     <w:rsid w:val="00241C2A"/>
@@ -3271,10 +3240,10 @@
       <w:color w:val="2F5496" w:themeColor="accent1" w:themeShade="BF"/>
     </w:rPr>
   </w:style>
-  <w:style w:type="character" w:customStyle="1" w:styleId="50">
-    <w:name w:val="כותרת 5 תו"/>
-    <w:basedOn w:val="a0"/>
-    <w:link w:val="5"/>
+  <w:style w:type="character" w:customStyle="1" w:styleId="Heading5Char">
+    <w:name w:val="Heading 5 Char"/>
+    <w:basedOn w:val="DefaultParagraphFont"/>
+    <w:link w:val="Heading5"/>
     <w:uiPriority w:val="9"/>
     <w:semiHidden/>
     <w:rsid w:val="00241C2A"/>
@@ -3283,10 +3252,10 @@
       <w:color w:val="2F5496" w:themeColor="accent1" w:themeShade="BF"/>
     </w:rPr>
   </w:style>
-  <w:style w:type="character" w:customStyle="1" w:styleId="60">
-    <w:name w:val="כותרת 6 תו"/>
-    <w:basedOn w:val="a0"/>
-    <w:link w:val="6"/>
+  <w:style w:type="character" w:customStyle="1" w:styleId="Heading6Char">
+    <w:name w:val="Heading 6 Char"/>
+    <w:basedOn w:val="DefaultParagraphFont"/>
+    <w:link w:val="Heading6"/>
     <w:uiPriority w:val="9"/>
     <w:semiHidden/>
     <w:rsid w:val="00241C2A"/>
@@ -3297,10 +3266,10 @@
       <w:color w:val="595959" w:themeColor="text1" w:themeTint="A6"/>
     </w:rPr>
   </w:style>
-  <w:style w:type="character" w:customStyle="1" w:styleId="70">
-    <w:name w:val="כותרת 7 תו"/>
-    <w:basedOn w:val="a0"/>
-    <w:link w:val="7"/>
+  <w:style w:type="character" w:customStyle="1" w:styleId="Heading7Char">
+    <w:name w:val="Heading 7 Char"/>
+    <w:basedOn w:val="DefaultParagraphFont"/>
+    <w:link w:val="Heading7"/>
     <w:uiPriority w:val="9"/>
     <w:semiHidden/>
     <w:rsid w:val="00241C2A"/>
@@ -3309,10 +3278,10 @@
       <w:color w:val="595959" w:themeColor="text1" w:themeTint="A6"/>
     </w:rPr>
   </w:style>
-  <w:style w:type="character" w:customStyle="1" w:styleId="80">
-    <w:name w:val="כותרת 8 תו"/>
-    <w:basedOn w:val="a0"/>
-    <w:link w:val="8"/>
+  <w:style w:type="character" w:customStyle="1" w:styleId="Heading8Char">
+    <w:name w:val="Heading 8 Char"/>
+    <w:basedOn w:val="DefaultParagraphFont"/>
+    <w:link w:val="Heading8"/>
     <w:uiPriority w:val="9"/>
     <w:semiHidden/>
     <w:rsid w:val="00241C2A"/>
@@ -3323,10 +3292,10 @@
       <w:color w:val="272727" w:themeColor="text1" w:themeTint="D8"/>
     </w:rPr>
   </w:style>
-  <w:style w:type="character" w:customStyle="1" w:styleId="90">
-    <w:name w:val="כותרת 9 תו"/>
-    <w:basedOn w:val="a0"/>
-    <w:link w:val="9"/>
+  <w:style w:type="character" w:customStyle="1" w:styleId="Heading9Char">
+    <w:name w:val="Heading 9 Char"/>
+    <w:basedOn w:val="DefaultParagraphFont"/>
+    <w:link w:val="Heading9"/>
     <w:uiPriority w:val="9"/>
     <w:semiHidden/>
     <w:rsid w:val="00241C2A"/>
@@ -3335,11 +3304,11 @@
       <w:color w:val="272727" w:themeColor="text1" w:themeTint="D8"/>
     </w:rPr>
   </w:style>
-  <w:style w:type="paragraph" w:styleId="a3">
+  <w:style w:type="paragraph" w:styleId="Title">
     <w:name w:val="Title"/>
-    <w:basedOn w:val="a"/>
-    <w:next w:val="a"/>
-    <w:link w:val="a4"/>
+    <w:basedOn w:val="Normal"/>
+    <w:next w:val="Normal"/>
+    <w:link w:val="TitleChar"/>
     <w:uiPriority w:val="10"/>
     <w:qFormat/>
     <w:rsid w:val="00241C2A"/>
@@ -3355,10 +3324,10 @@
       <w:szCs w:val="56"/>
     </w:rPr>
   </w:style>
-  <w:style w:type="character" w:customStyle="1" w:styleId="a4">
-    <w:name w:val="כותרת טקסט תו"/>
-    <w:basedOn w:val="a0"/>
-    <w:link w:val="a3"/>
+  <w:style w:type="character" w:customStyle="1" w:styleId="TitleChar">
+    <w:name w:val="Title Char"/>
+    <w:basedOn w:val="DefaultParagraphFont"/>
+    <w:link w:val="Title"/>
     <w:uiPriority w:val="10"/>
     <w:rsid w:val="00241C2A"/>
     <w:rPr>
@@ -3369,11 +3338,11 @@
       <w:szCs w:val="56"/>
     </w:rPr>
   </w:style>
-  <w:style w:type="paragraph" w:styleId="a5">
+  <w:style w:type="paragraph" w:styleId="Subtitle">
     <w:name w:val="Subtitle"/>
-    <w:basedOn w:val="a"/>
-    <w:next w:val="a"/>
-    <w:link w:val="a6"/>
+    <w:basedOn w:val="Normal"/>
+    <w:next w:val="Normal"/>
+    <w:link w:val="SubtitleChar"/>
     <w:uiPriority w:val="11"/>
     <w:qFormat/>
     <w:rsid w:val="00241C2A"/>
@@ -3390,10 +3359,10 @@
       <w:szCs w:val="28"/>
     </w:rPr>
   </w:style>
-  <w:style w:type="character" w:customStyle="1" w:styleId="a6">
-    <w:name w:val="כותרת משנה תו"/>
-    <w:basedOn w:val="a0"/>
-    <w:link w:val="a5"/>
+  <w:style w:type="character" w:customStyle="1" w:styleId="SubtitleChar">
+    <w:name w:val="Subtitle Char"/>
+    <w:basedOn w:val="DefaultParagraphFont"/>
+    <w:link w:val="Subtitle"/>
     <w:uiPriority w:val="11"/>
     <w:rsid w:val="00241C2A"/>
     <w:rPr>
@@ -3404,11 +3373,11 @@
       <w:szCs w:val="28"/>
     </w:rPr>
   </w:style>
-  <w:style w:type="paragraph" w:styleId="a7">
+  <w:style w:type="paragraph" w:styleId="Quote">
     <w:name w:val="Quote"/>
-    <w:basedOn w:val="a"/>
-    <w:next w:val="a"/>
-    <w:link w:val="a8"/>
+    <w:basedOn w:val="Normal"/>
+    <w:next w:val="Normal"/>
+    <w:link w:val="QuoteChar"/>
     <w:uiPriority w:val="29"/>
     <w:qFormat/>
     <w:rsid w:val="00241C2A"/>
@@ -3422,10 +3391,10 @@
       <w:color w:val="404040" w:themeColor="text1" w:themeTint="BF"/>
     </w:rPr>
   </w:style>
-  <w:style w:type="character" w:customStyle="1" w:styleId="a8">
-    <w:name w:val="ציטוט תו"/>
-    <w:basedOn w:val="a0"/>
-    <w:link w:val="a7"/>
+  <w:style w:type="character" w:customStyle="1" w:styleId="QuoteChar">
+    <w:name w:val="Quote Char"/>
+    <w:basedOn w:val="DefaultParagraphFont"/>
+    <w:link w:val="Quote"/>
     <w:uiPriority w:val="29"/>
     <w:rsid w:val="00241C2A"/>
     <w:rPr>
@@ -3434,9 +3403,9 @@
       <w:color w:val="404040" w:themeColor="text1" w:themeTint="BF"/>
     </w:rPr>
   </w:style>
-  <w:style w:type="paragraph" w:styleId="a9">
+  <w:style w:type="paragraph" w:styleId="ListParagraph">
     <w:name w:val="List Paragraph"/>
-    <w:basedOn w:val="a"/>
+    <w:basedOn w:val="Normal"/>
     <w:uiPriority w:val="34"/>
     <w:qFormat/>
     <w:rsid w:val="00241C2A"/>
@@ -3445,9 +3414,9 @@
       <w:contextualSpacing/>
     </w:pPr>
   </w:style>
-  <w:style w:type="character" w:styleId="aa">
+  <w:style w:type="character" w:styleId="IntenseEmphasis">
     <w:name w:val="Intense Emphasis"/>
-    <w:basedOn w:val="a0"/>
+    <w:basedOn w:val="DefaultParagraphFont"/>
     <w:uiPriority w:val="21"/>
     <w:qFormat/>
     <w:rsid w:val="00241C2A"/>
@@ -3457,11 +3426,11 @@
       <w:color w:val="2F5496" w:themeColor="accent1" w:themeShade="BF"/>
     </w:rPr>
   </w:style>
-  <w:style w:type="paragraph" w:styleId="ab">
+  <w:style w:type="paragraph" w:styleId="IntenseQuote">
     <w:name w:val="Intense Quote"/>
-    <w:basedOn w:val="a"/>
-    <w:next w:val="a"/>
-    <w:link w:val="ac"/>
+    <w:basedOn w:val="Normal"/>
+    <w:next w:val="Normal"/>
+    <w:link w:val="IntenseQuoteChar"/>
     <w:uiPriority w:val="30"/>
     <w:qFormat/>
     <w:rsid w:val="00241C2A"/>
@@ -3480,10 +3449,10 @@
       <w:color w:val="2F5496" w:themeColor="accent1" w:themeShade="BF"/>
     </w:rPr>
   </w:style>
-  <w:style w:type="character" w:customStyle="1" w:styleId="ac">
-    <w:name w:val="ציטוט חזק תו"/>
-    <w:basedOn w:val="a0"/>
-    <w:link w:val="ab"/>
+  <w:style w:type="character" w:customStyle="1" w:styleId="IntenseQuoteChar">
+    <w:name w:val="Intense Quote Char"/>
+    <w:basedOn w:val="DefaultParagraphFont"/>
+    <w:link w:val="IntenseQuote"/>
     <w:uiPriority w:val="30"/>
     <w:rsid w:val="00241C2A"/>
     <w:rPr>
@@ -3492,9 +3461,9 @@
       <w:color w:val="2F5496" w:themeColor="accent1" w:themeShade="BF"/>
     </w:rPr>
   </w:style>
-  <w:style w:type="character" w:styleId="ad">
+  <w:style w:type="character" w:styleId="IntenseReference">
     <w:name w:val="Intense Reference"/>
-    <w:basedOn w:val="a0"/>
+    <w:basedOn w:val="DefaultParagraphFont"/>
     <w:uiPriority w:val="32"/>
     <w:qFormat/>
     <w:rsid w:val="00241C2A"/>
@@ -3508,7 +3477,7 @@
   </w:style>
   <w:style w:type="character" w:styleId="Hyperlink">
     <w:name w:val="Hyperlink"/>
-    <w:basedOn w:val="a0"/>
+    <w:basedOn w:val="DefaultParagraphFont"/>
     <w:uiPriority w:val="99"/>
     <w:unhideWhenUsed/>
     <w:rsid w:val="00FE3AFF"/>
@@ -3517,9 +3486,9 @@
       <w:u w:val="single"/>
     </w:rPr>
   </w:style>
-  <w:style w:type="character" w:styleId="ae">
+  <w:style w:type="character" w:styleId="UnresolvedMention">
     <w:name w:val="Unresolved Mention"/>
-    <w:basedOn w:val="a0"/>
+    <w:basedOn w:val="DefaultParagraphFont"/>
     <w:uiPriority w:val="99"/>
     <w:semiHidden/>
     <w:unhideWhenUsed/>

</xml_diff>